<commit_message>
Construção da documentação e da modelagem de dados V1
</commit_message>
<xml_diff>
--- a/educatioNow.docx
+++ b/educatioNow.docx
@@ -1023,6 +1023,14 @@
       </w:r>
     </w:p>
     <w:p>
+      <w:pPr>
+        <w:rPr>
+          <w:b/>
+          <w:bCs/>
+        </w:rPr>
+      </w:pPr>
+    </w:p>
+    <w:p>
       <w:r>
         <w:rPr>
           <w:b/>
@@ -1053,12 +1061,6 @@
       </w:r>
     </w:p>
     <w:p>
-      <w:pPr>
-        <w:rPr>
-          <w:b/>
-          <w:bCs/>
-        </w:rPr>
-      </w:pPr>
       <w:r>
         <w:rPr>
           <w:b/>
@@ -1071,8 +1073,136 @@
           <w:b/>
           <w:bCs/>
         </w:rPr>
-        <w:t>:</w:t>
-      </w:r>
+        <w:t xml:space="preserve">: </w:t>
+      </w:r>
+    </w:p>
+    <w:p>
+      <w:r>
+        <w:t>Construção de uma interface web utilizando HTML, CSS e JS</w:t>
+      </w:r>
+      <w:r>
+        <w:t xml:space="preserve"> conectada à um data </w:t>
+      </w:r>
+      <w:proofErr w:type="spellStart"/>
+      <w:r>
+        <w:t>service</w:t>
+      </w:r>
+      <w:proofErr w:type="spellEnd"/>
+      <w:r>
+        <w:t xml:space="preserve"> cloud </w:t>
+      </w:r>
+      <w:proofErr w:type="spellStart"/>
+      <w:r>
+        <w:t>mySql</w:t>
+      </w:r>
+      <w:proofErr w:type="spellEnd"/>
+      <w:r>
+        <w:t>;</w:t>
+      </w:r>
+    </w:p>
+    <w:p>
+      <w:r>
+        <w:t xml:space="preserve">Construir </w:t>
+      </w:r>
+      <w:r>
+        <w:t>o relacionamento entre os profissionais</w:t>
+      </w:r>
+      <w:r>
+        <w:t xml:space="preserve"> técnicos</w:t>
+      </w:r>
+      <w:r>
+        <w:t xml:space="preserve"> e professores através do perfil </w:t>
+      </w:r>
+      <w:proofErr w:type="spellStart"/>
+      <w:r>
+        <w:rPr>
+          <w:i/>
+          <w:iCs/>
+        </w:rPr>
+        <w:t>educadorNow</w:t>
+      </w:r>
+      <w:proofErr w:type="spellEnd"/>
+      <w:r>
+        <w:t xml:space="preserve"> </w:t>
+      </w:r>
+      <w:r>
+        <w:t xml:space="preserve">que permite a </w:t>
+      </w:r>
+      <w:r>
+        <w:t>publicação de artigos</w:t>
+      </w:r>
+      <w:r>
+        <w:t>, para isso o usuário deverá ter realizado cadastro e login</w:t>
+      </w:r>
+      <w:r>
+        <w:t xml:space="preserve"> na plataforma</w:t>
+      </w:r>
+      <w:r>
+        <w:t>;</w:t>
+      </w:r>
+    </w:p>
+    <w:p>
+      <w:r>
+        <w:t xml:space="preserve">Desenvolvimento de tela de artigos </w:t>
+      </w:r>
+      <w:r>
+        <w:t>ordenador por áreas e autores;</w:t>
+      </w:r>
+    </w:p>
+    <w:p>
+      <w:r>
+        <w:t xml:space="preserve">Gerar gráficos </w:t>
+      </w:r>
+      <w:r>
+        <w:t>com</w:t>
+      </w:r>
+      <w:r>
+        <w:t xml:space="preserve">: </w:t>
+      </w:r>
+    </w:p>
+    <w:p>
+      <w:pPr>
+        <w:pStyle w:val="PargrafodaLista"/>
+        <w:numPr>
+          <w:ilvl w:val="0"/>
+          <w:numId w:val="2"/>
+        </w:numPr>
+      </w:pPr>
+      <w:r>
+        <w:t>as ferramentas mais populares da área</w:t>
+      </w:r>
+      <w:r>
+        <w:t>,</w:t>
+      </w:r>
+    </w:p>
+    <w:p>
+      <w:pPr>
+        <w:pStyle w:val="PargrafodaLista"/>
+        <w:numPr>
+          <w:ilvl w:val="0"/>
+          <w:numId w:val="2"/>
+        </w:numPr>
+      </w:pPr>
+      <w:r>
+        <w:t>as áreas com mais usuários;</w:t>
+      </w:r>
+    </w:p>
+    <w:p>
+      <w:pPr>
+        <w:pStyle w:val="PargrafodaLista"/>
+        <w:numPr>
+          <w:ilvl w:val="0"/>
+          <w:numId w:val="2"/>
+        </w:numPr>
+      </w:pPr>
+      <w:r>
+        <w:t>as áreas com mais artigos.</w:t>
+      </w:r>
+    </w:p>
+    <w:p>
+      <w:pPr>
+        <w:ind w:left="707"/>
+      </w:pPr>
     </w:p>
     <w:p>
       <w:pPr>
@@ -1099,6 +1229,84 @@
         <w:pStyle w:val="PargrafodaLista"/>
         <w:numPr>
           <w:ilvl w:val="0"/>
+          <w:numId w:val="3"/>
+        </w:numPr>
+        <w:rPr>
+          <w:b/>
+          <w:bCs/>
+        </w:rPr>
+      </w:pPr>
+      <w:r>
+        <w:t>os artigos devem possuir até 250 caracteres;</w:t>
+      </w:r>
+    </w:p>
+    <w:p>
+      <w:pPr>
+        <w:pStyle w:val="PargrafodaLista"/>
+        <w:numPr>
+          <w:ilvl w:val="0"/>
+          <w:numId w:val="3"/>
+        </w:numPr>
+        <w:rPr>
+          <w:b/>
+          <w:bCs/>
+        </w:rPr>
+      </w:pPr>
+      <w:r>
+        <w:t>a aplicação deverá ser dese</w:t>
+      </w:r>
+      <w:r>
+        <w:t xml:space="preserve">nvolvida em </w:t>
+      </w:r>
+      <w:r>
+        <w:t>HTML, CSS</w:t>
+      </w:r>
+      <w:r>
+        <w:t xml:space="preserve"> e JS sem a utilização de frameworks;</w:t>
+      </w:r>
+    </w:p>
+    <w:p>
+      <w:pPr>
+        <w:pStyle w:val="PargrafodaLista"/>
+        <w:numPr>
+          <w:ilvl w:val="0"/>
+          <w:numId w:val="3"/>
+        </w:numPr>
+        <w:rPr>
+          <w:b/>
+          <w:bCs/>
+        </w:rPr>
+      </w:pPr>
+      <w:r>
+        <w:t xml:space="preserve">os gráficos deverão plotar dados obtidos do banco de dados conectado via API (web </w:t>
+      </w:r>
+      <w:proofErr w:type="spellStart"/>
+      <w:r>
+        <w:t>dataVis</w:t>
+      </w:r>
+      <w:proofErr w:type="spellEnd"/>
+      <w:r>
+        <w:t>);</w:t>
+      </w:r>
+    </w:p>
+    <w:p>
+      <w:pPr>
+        <w:pStyle w:val="PargrafodaLista"/>
+        <w:numPr>
+          <w:ilvl w:val="0"/>
+          <w:numId w:val="3"/>
+        </w:numPr>
+        <w:rPr>
+          <w:b/>
+          <w:bCs/>
+        </w:rPr>
+      </w:pPr>
+    </w:p>
+    <w:p>
+      <w:pPr>
+        <w:pStyle w:val="PargrafodaLista"/>
+        <w:numPr>
+          <w:ilvl w:val="0"/>
           <w:numId w:val="1"/>
         </w:numPr>
         <w:rPr>
@@ -1199,7 +1407,15 @@
         <w:t>a efetiva ferramenta de transformação de vidas.</w:t>
       </w:r>
       <w:r>
-        <w:t>; Aos que contribuem direta e indiretamente na formação de uma nova sociedade</w:t>
+        <w:t xml:space="preserve">; </w:t>
+      </w:r>
+      <w:proofErr w:type="gramStart"/>
+      <w:r>
+        <w:t>Aos</w:t>
+      </w:r>
+      <w:proofErr w:type="gramEnd"/>
+      <w:r>
+        <w:t xml:space="preserve"> que contribuem direta e indiretamente na formação de uma nova sociedade</w:t>
       </w:r>
       <w:r>
         <w:t xml:space="preserve">, desenvolvida cientifica e eticamente. </w:t>
@@ -1272,10 +1488,7 @@
         <w:t>a</w:t>
       </w:r>
       <w:r>
-        <w:t xml:space="preserve"> Ronivon</w:t>
-      </w:r>
-      <w:r>
-        <w:t xml:space="preserve"> Lopes Da Silva</w:t>
+        <w:t xml:space="preserve"> Ronivon Lopes Da Silva</w:t>
       </w:r>
       <w:r>
         <w:t>. Mestre de quem pude aprender memoráveis lições</w:t>
@@ -1571,8 +1784,213 @@
       </w:rPr>
     </w:lvl>
   </w:abstractNum>
+  <w:abstractNum w:abstractNumId="1" w15:restartNumberingAfterBreak="0">
+    <w:nsid w:val="22E55B6E"/>
+    <w:multiLevelType w:val="hybridMultilevel"/>
+    <w:tmpl w:val="BB683274"/>
+    <w:lvl w:ilvl="0" w:tplc="04160013">
+      <w:start w:val="1"/>
+      <w:numFmt w:val="upperRoman"/>
+      <w:lvlText w:val="%1."/>
+      <w:lvlJc w:val="right"/>
+      <w:pPr>
+        <w:ind w:left="2208" w:hanging="360"/>
+      </w:pPr>
+    </w:lvl>
+    <w:lvl w:ilvl="1" w:tplc="04160019" w:tentative="1">
+      <w:start w:val="1"/>
+      <w:numFmt w:val="lowerLetter"/>
+      <w:lvlText w:val="%2."/>
+      <w:lvlJc w:val="left"/>
+      <w:pPr>
+        <w:ind w:left="2928" w:hanging="360"/>
+      </w:pPr>
+    </w:lvl>
+    <w:lvl w:ilvl="2" w:tplc="0416001B" w:tentative="1">
+      <w:start w:val="1"/>
+      <w:numFmt w:val="lowerRoman"/>
+      <w:lvlText w:val="%3."/>
+      <w:lvlJc w:val="right"/>
+      <w:pPr>
+        <w:ind w:left="3648" w:hanging="180"/>
+      </w:pPr>
+    </w:lvl>
+    <w:lvl w:ilvl="3" w:tplc="0416000F" w:tentative="1">
+      <w:start w:val="1"/>
+      <w:numFmt w:val="decimal"/>
+      <w:lvlText w:val="%4."/>
+      <w:lvlJc w:val="left"/>
+      <w:pPr>
+        <w:ind w:left="4368" w:hanging="360"/>
+      </w:pPr>
+    </w:lvl>
+    <w:lvl w:ilvl="4" w:tplc="04160019" w:tentative="1">
+      <w:start w:val="1"/>
+      <w:numFmt w:val="lowerLetter"/>
+      <w:lvlText w:val="%5."/>
+      <w:lvlJc w:val="left"/>
+      <w:pPr>
+        <w:ind w:left="5088" w:hanging="360"/>
+      </w:pPr>
+    </w:lvl>
+    <w:lvl w:ilvl="5" w:tplc="0416001B" w:tentative="1">
+      <w:start w:val="1"/>
+      <w:numFmt w:val="lowerRoman"/>
+      <w:lvlText w:val="%6."/>
+      <w:lvlJc w:val="right"/>
+      <w:pPr>
+        <w:ind w:left="5808" w:hanging="180"/>
+      </w:pPr>
+    </w:lvl>
+    <w:lvl w:ilvl="6" w:tplc="0416000F" w:tentative="1">
+      <w:start w:val="1"/>
+      <w:numFmt w:val="decimal"/>
+      <w:lvlText w:val="%7."/>
+      <w:lvlJc w:val="left"/>
+      <w:pPr>
+        <w:ind w:left="6528" w:hanging="360"/>
+      </w:pPr>
+    </w:lvl>
+    <w:lvl w:ilvl="7" w:tplc="04160019" w:tentative="1">
+      <w:start w:val="1"/>
+      <w:numFmt w:val="lowerLetter"/>
+      <w:lvlText w:val="%8."/>
+      <w:lvlJc w:val="left"/>
+      <w:pPr>
+        <w:ind w:left="7248" w:hanging="360"/>
+      </w:pPr>
+    </w:lvl>
+    <w:lvl w:ilvl="8" w:tplc="0416001B" w:tentative="1">
+      <w:start w:val="1"/>
+      <w:numFmt w:val="lowerRoman"/>
+      <w:lvlText w:val="%9."/>
+      <w:lvlJc w:val="right"/>
+      <w:pPr>
+        <w:ind w:left="7968" w:hanging="180"/>
+      </w:pPr>
+    </w:lvl>
+  </w:abstractNum>
+  <w:abstractNum w:abstractNumId="2" w15:restartNumberingAfterBreak="0">
+    <w:nsid w:val="41E76B5B"/>
+    <w:multiLevelType w:val="hybridMultilevel"/>
+    <w:tmpl w:val="80A232FE"/>
+    <w:lvl w:ilvl="0" w:tplc="04160005">
+      <w:start w:val="1"/>
+      <w:numFmt w:val="bullet"/>
+      <w:lvlText w:val=""/>
+      <w:lvlJc w:val="left"/>
+      <w:pPr>
+        <w:ind w:left="1440" w:hanging="360"/>
+      </w:pPr>
+      <w:rPr>
+        <w:rFonts w:ascii="Wingdings" w:hAnsi="Wingdings" w:hint="default"/>
+      </w:rPr>
+    </w:lvl>
+    <w:lvl w:ilvl="1" w:tplc="04160003" w:tentative="1">
+      <w:start w:val="1"/>
+      <w:numFmt w:val="bullet"/>
+      <w:lvlText w:val="o"/>
+      <w:lvlJc w:val="left"/>
+      <w:pPr>
+        <w:ind w:left="2160" w:hanging="360"/>
+      </w:pPr>
+      <w:rPr>
+        <w:rFonts w:ascii="Courier New" w:hAnsi="Courier New" w:cs="Courier New" w:hint="default"/>
+      </w:rPr>
+    </w:lvl>
+    <w:lvl w:ilvl="2" w:tplc="04160005" w:tentative="1">
+      <w:start w:val="1"/>
+      <w:numFmt w:val="bullet"/>
+      <w:lvlText w:val=""/>
+      <w:lvlJc w:val="left"/>
+      <w:pPr>
+        <w:ind w:left="2880" w:hanging="360"/>
+      </w:pPr>
+      <w:rPr>
+        <w:rFonts w:ascii="Wingdings" w:hAnsi="Wingdings" w:hint="default"/>
+      </w:rPr>
+    </w:lvl>
+    <w:lvl w:ilvl="3" w:tplc="04160001" w:tentative="1">
+      <w:start w:val="1"/>
+      <w:numFmt w:val="bullet"/>
+      <w:lvlText w:val=""/>
+      <w:lvlJc w:val="left"/>
+      <w:pPr>
+        <w:ind w:left="3600" w:hanging="360"/>
+      </w:pPr>
+      <w:rPr>
+        <w:rFonts w:ascii="Symbol" w:hAnsi="Symbol" w:hint="default"/>
+      </w:rPr>
+    </w:lvl>
+    <w:lvl w:ilvl="4" w:tplc="04160003" w:tentative="1">
+      <w:start w:val="1"/>
+      <w:numFmt w:val="bullet"/>
+      <w:lvlText w:val="o"/>
+      <w:lvlJc w:val="left"/>
+      <w:pPr>
+        <w:ind w:left="4320" w:hanging="360"/>
+      </w:pPr>
+      <w:rPr>
+        <w:rFonts w:ascii="Courier New" w:hAnsi="Courier New" w:cs="Courier New" w:hint="default"/>
+      </w:rPr>
+    </w:lvl>
+    <w:lvl w:ilvl="5" w:tplc="04160005" w:tentative="1">
+      <w:start w:val="1"/>
+      <w:numFmt w:val="bullet"/>
+      <w:lvlText w:val=""/>
+      <w:lvlJc w:val="left"/>
+      <w:pPr>
+        <w:ind w:left="5040" w:hanging="360"/>
+      </w:pPr>
+      <w:rPr>
+        <w:rFonts w:ascii="Wingdings" w:hAnsi="Wingdings" w:hint="default"/>
+      </w:rPr>
+    </w:lvl>
+    <w:lvl w:ilvl="6" w:tplc="04160001" w:tentative="1">
+      <w:start w:val="1"/>
+      <w:numFmt w:val="bullet"/>
+      <w:lvlText w:val=""/>
+      <w:lvlJc w:val="left"/>
+      <w:pPr>
+        <w:ind w:left="5760" w:hanging="360"/>
+      </w:pPr>
+      <w:rPr>
+        <w:rFonts w:ascii="Symbol" w:hAnsi="Symbol" w:hint="default"/>
+      </w:rPr>
+    </w:lvl>
+    <w:lvl w:ilvl="7" w:tplc="04160003" w:tentative="1">
+      <w:start w:val="1"/>
+      <w:numFmt w:val="bullet"/>
+      <w:lvlText w:val="o"/>
+      <w:lvlJc w:val="left"/>
+      <w:pPr>
+        <w:ind w:left="6480" w:hanging="360"/>
+      </w:pPr>
+      <w:rPr>
+        <w:rFonts w:ascii="Courier New" w:hAnsi="Courier New" w:cs="Courier New" w:hint="default"/>
+      </w:rPr>
+    </w:lvl>
+    <w:lvl w:ilvl="8" w:tplc="04160005" w:tentative="1">
+      <w:start w:val="1"/>
+      <w:numFmt w:val="bullet"/>
+      <w:lvlText w:val=""/>
+      <w:lvlJc w:val="left"/>
+      <w:pPr>
+        <w:ind w:left="7200" w:hanging="360"/>
+      </w:pPr>
+      <w:rPr>
+        <w:rFonts w:ascii="Wingdings" w:hAnsi="Wingdings" w:hint="default"/>
+      </w:rPr>
+    </w:lvl>
+  </w:abstractNum>
   <w:num w:numId="1" w16cid:durableId="2143423319">
     <w:abstractNumId w:val="0"/>
+  </w:num>
+  <w:num w:numId="2" w16cid:durableId="1366827440">
+    <w:abstractNumId w:val="1"/>
+  </w:num>
+  <w:num w:numId="3" w16cid:durableId="463695006">
+    <w:abstractNumId w:val="2"/>
   </w:num>
 </w:numbering>
 </file>
@@ -2006,6 +2424,7 @@
   <w:style w:type="character" w:default="1" w:styleId="Fontepargpadro">
     <w:name w:val="Default Paragraph Font"/>
     <w:uiPriority w:val="1"/>
+    <w:semiHidden/>
     <w:unhideWhenUsed/>
   </w:style>
   <w:style w:type="table" w:default="1" w:styleId="Tabelanormal">

</xml_diff>

<commit_message>
criação da tb salarios na modelagem
</commit_message>
<xml_diff>
--- a/educatioNow.docx
+++ b/educatioNow.docx
@@ -1081,23 +1081,10 @@
         <w:t>Construção de uma interface web utilizando HTML, CSS e JS</w:t>
       </w:r>
       <w:r>
-        <w:t xml:space="preserve"> conectada à um data </w:t>
-      </w:r>
-      <w:proofErr w:type="spellStart"/>
-      <w:r>
-        <w:t>service</w:t>
-      </w:r>
-      <w:proofErr w:type="spellEnd"/>
-      <w:r>
-        <w:t xml:space="preserve"> cloud </w:t>
-      </w:r>
-      <w:proofErr w:type="spellStart"/>
-      <w:r>
-        <w:t>mySql</w:t>
-      </w:r>
-      <w:proofErr w:type="spellEnd"/>
-      <w:r>
-        <w:t>;</w:t>
+        <w:t xml:space="preserve"> conectada à um data service cloud </w:t>
+      </w:r>
+      <w:r>
+        <w:t>mySql;</w:t>
       </w:r>
     </w:p>
     <w:p>
@@ -1113,7 +1100,6 @@
       <w:r>
         <w:t xml:space="preserve"> e professores através do perfil </w:t>
       </w:r>
-      <w:proofErr w:type="spellStart"/>
       <w:r>
         <w:rPr>
           <w:i/>
@@ -1121,7 +1107,6 @@
         </w:rPr>
         <w:t>educadorNow</w:t>
       </w:r>
-      <w:proofErr w:type="spellEnd"/>
       <w:r>
         <w:t xml:space="preserve"> </w:t>
       </w:r>
@@ -1278,15 +1263,7 @@
         </w:rPr>
       </w:pPr>
       <w:r>
-        <w:t xml:space="preserve">os gráficos deverão plotar dados obtidos do banco de dados conectado via API (web </w:t>
-      </w:r>
-      <w:proofErr w:type="spellStart"/>
-      <w:r>
-        <w:t>dataVis</w:t>
-      </w:r>
-      <w:proofErr w:type="spellEnd"/>
-      <w:r>
-        <w:t>);</w:t>
+        <w:t>os gráficos deverão plotar dados obtidos do banco de dados conectado via API (web dataVis);</w:t>
       </w:r>
     </w:p>
     <w:p>
@@ -1324,6 +1301,8 @@
     </w:p>
     <w:p>
       <w:pPr>
+        <w:pStyle w:val="PargrafodaLista"/>
+        <w:ind w:firstLine="0"/>
         <w:rPr>
           <w:b/>
           <w:bCs/>
@@ -1334,23 +1313,56 @@
           <w:b/>
           <w:bCs/>
         </w:rPr>
-        <w:t xml:space="preserve">Definição dos </w:t>
-      </w:r>
-      <w:proofErr w:type="spellStart"/>
-      <w:r>
+        <w:drawing>
+          <wp:inline distT="0" distB="0" distL="0" distR="0" wp14:anchorId="7DF1D860" wp14:editId="48FDFB0A">
+            <wp:extent cx="5760085" cy="2837180"/>
+            <wp:effectExtent l="0" t="0" r="0" b="1270"/>
+            <wp:docPr id="1105526500" name="Imagem 1" descr="Diagrama&#10;&#10;Descrição gerada automaticamente"/>
+            <wp:cNvGraphicFramePr>
+              <a:graphicFrameLocks xmlns:a="http://schemas.openxmlformats.org/drawingml/2006/main" noChangeAspect="1"/>
+            </wp:cNvGraphicFramePr>
+            <a:graphic xmlns:a="http://schemas.openxmlformats.org/drawingml/2006/main">
+              <a:graphicData uri="http://schemas.openxmlformats.org/drawingml/2006/picture">
+                <pic:pic xmlns:pic="http://schemas.openxmlformats.org/drawingml/2006/picture">
+                  <pic:nvPicPr>
+                    <pic:cNvPr id="1105526500" name="Imagem 1" descr="Diagrama&#10;&#10;Descrição gerada automaticamente"/>
+                    <pic:cNvPicPr/>
+                  </pic:nvPicPr>
+                  <pic:blipFill>
+                    <a:blip r:embed="rId8"/>
+                    <a:stretch>
+                      <a:fillRect/>
+                    </a:stretch>
+                  </pic:blipFill>
+                  <pic:spPr>
+                    <a:xfrm>
+                      <a:off x="0" y="0"/>
+                      <a:ext cx="5760085" cy="2837180"/>
+                    </a:xfrm>
+                    <a:prstGeom prst="rect">
+                      <a:avLst/>
+                    </a:prstGeom>
+                  </pic:spPr>
+                </pic:pic>
+              </a:graphicData>
+            </a:graphic>
+          </wp:inline>
+        </w:drawing>
+      </w:r>
+    </w:p>
+    <w:p>
+      <w:pPr>
         <w:rPr>
           <w:b/>
           <w:bCs/>
         </w:rPr>
-        <w:t>analytics</w:t>
-      </w:r>
-      <w:proofErr w:type="spellEnd"/>
+      </w:pPr>
       <w:r>
         <w:rPr>
           <w:b/>
           <w:bCs/>
         </w:rPr>
-        <w:t>:</w:t>
+        <w:t>Definição dos analytics:</w:t>
       </w:r>
     </w:p>
     <w:p>
@@ -1365,6 +1377,7 @@
           <w:b/>
           <w:bCs/>
         </w:rPr>
+        <w:lastRenderedPageBreak/>
         <w:t>Planilha de riscos:</w:t>
       </w:r>
     </w:p>
@@ -1407,15 +1420,7 @@
         <w:t>a efetiva ferramenta de transformação de vidas.</w:t>
       </w:r>
       <w:r>
-        <w:t xml:space="preserve">; </w:t>
-      </w:r>
-      <w:proofErr w:type="gramStart"/>
-      <w:r>
-        <w:t>Aos</w:t>
-      </w:r>
-      <w:proofErr w:type="gramEnd"/>
-      <w:r>
-        <w:t xml:space="preserve"> que contribuem direta e indiretamente na formação de uma nova sociedade</w:t>
+        <w:t>; Aos que contribuem direta e indiretamente na formação de uma nova sociedade</w:t>
       </w:r>
       <w:r>
         <w:t xml:space="preserve">, desenvolvida cientifica e eticamente. </w:t>
@@ -1443,25 +1448,15 @@
       <w:r>
         <w:t xml:space="preserve">, </w:t>
       </w:r>
-      <w:proofErr w:type="spellStart"/>
-      <w:r>
-        <w:t>Helley</w:t>
-      </w:r>
-      <w:proofErr w:type="spellEnd"/>
-      <w:r>
-        <w:t xml:space="preserve"> de Abreu</w:t>
+      <w:r>
+        <w:t>Helley de Abreu</w:t>
       </w:r>
       <w:r>
         <w:t xml:space="preserve">, </w:t>
       </w:r>
       <w:r>
-        <w:t xml:space="preserve">Keli Adriane </w:t>
-      </w:r>
-      <w:proofErr w:type="spellStart"/>
-      <w:r>
-        <w:t>Aniecevski</w:t>
-      </w:r>
-      <w:proofErr w:type="spellEnd"/>
+        <w:t>Keli Adriane Aniecevski</w:t>
+      </w:r>
       <w:r>
         <w:t xml:space="preserve"> e tantos mais mestres que deram, nesses séculos d</w:t>
       </w:r>
@@ -1547,7 +1542,7 @@
       </w:r>
     </w:p>
     <w:sectPr>
-      <w:footerReference w:type="default" r:id="rId8"/>
+      <w:footerReference w:type="default" r:id="rId9"/>
       <w:pgSz w:w="11906" w:h="16838"/>
       <w:pgMar w:top="1701" w:right="1134" w:bottom="1134" w:left="1701" w:header="510" w:footer="113" w:gutter="0"/>
       <w:pgNumType w:start="0"/>

</xml_diff>

<commit_message>
add diagrama de visão de negócio
</commit_message>
<xml_diff>
--- a/educatioNow.docx
+++ b/educatioNow.docx
@@ -1008,6 +1008,11 @@
     </w:sdt>
     <w:p>
       <w:pPr>
+        <w:pStyle w:val="PargrafodaLista"/>
+        <w:numPr>
+          <w:ilvl w:val="0"/>
+          <w:numId w:val="5"/>
+        </w:numPr>
         <w:rPr>
           <w:b/>
           <w:bCs/>
@@ -1024,13 +1029,12 @@
     </w:p>
     <w:p>
       <w:pPr>
-        <w:rPr>
-          <w:b/>
-          <w:bCs/>
-        </w:rPr>
-      </w:pPr>
-    </w:p>
-    <w:p>
+        <w:pStyle w:val="PargrafodaLista"/>
+        <w:numPr>
+          <w:ilvl w:val="0"/>
+          <w:numId w:val="5"/>
+        </w:numPr>
+      </w:pPr>
       <w:r>
         <w:rPr>
           <w:b/>
@@ -1047,6 +1051,11 @@
     </w:p>
     <w:p>
       <w:pPr>
+        <w:pStyle w:val="PargrafodaLista"/>
+        <w:numPr>
+          <w:ilvl w:val="0"/>
+          <w:numId w:val="5"/>
+        </w:numPr>
         <w:rPr>
           <w:b/>
           <w:bCs/>
@@ -1061,6 +1070,13 @@
       </w:r>
     </w:p>
     <w:p>
+      <w:pPr>
+        <w:pStyle w:val="PargrafodaLista"/>
+        <w:numPr>
+          <w:ilvl w:val="0"/>
+          <w:numId w:val="5"/>
+        </w:numPr>
+      </w:pPr>
       <w:r>
         <w:rPr>
           <w:b/>
@@ -1193,8 +1209,8 @@
       <w:pPr>
         <w:pStyle w:val="PargrafodaLista"/>
         <w:numPr>
-          <w:ilvl w:val="0"/>
-          <w:numId w:val="1"/>
+          <w:ilvl w:val="2"/>
+          <w:numId w:val="6"/>
         </w:numPr>
         <w:rPr>
           <w:b/>
@@ -1283,8 +1299,8 @@
       <w:pPr>
         <w:pStyle w:val="PargrafodaLista"/>
         <w:numPr>
-          <w:ilvl w:val="0"/>
-          <w:numId w:val="1"/>
+          <w:ilvl w:val="2"/>
+          <w:numId w:val="6"/>
         </w:numPr>
         <w:rPr>
           <w:b/>
@@ -1312,6 +1328,7 @@
         <w:rPr>
           <w:b/>
           <w:bCs/>
+          <w:noProof/>
         </w:rPr>
         <w:drawing>
           <wp:inline distT="0" distB="0" distL="0" distR="0" wp14:anchorId="7DF1D860" wp14:editId="48FDFB0A">
@@ -1357,6 +1374,19 @@
           <w:bCs/>
         </w:rPr>
       </w:pPr>
+    </w:p>
+    <w:p>
+      <w:pPr>
+        <w:pStyle w:val="PargrafodaLista"/>
+        <w:numPr>
+          <w:ilvl w:val="0"/>
+          <w:numId w:val="1"/>
+        </w:numPr>
+        <w:rPr>
+          <w:b/>
+          <w:bCs/>
+        </w:rPr>
+      </w:pPr>
       <w:r>
         <w:rPr>
           <w:b/>
@@ -1367,32 +1397,26 @@
     </w:p>
     <w:p>
       <w:pPr>
+        <w:pStyle w:val="PargrafodaLista"/>
+        <w:ind w:firstLine="0"/>
         <w:rPr>
           <w:b/>
           <w:bCs/>
         </w:rPr>
       </w:pPr>
-      <w:r>
+    </w:p>
+    <w:p>
+      <w:pPr>
+        <w:pStyle w:val="PargrafodaLista"/>
+        <w:numPr>
+          <w:ilvl w:val="0"/>
+          <w:numId w:val="1"/>
+        </w:numPr>
         <w:rPr>
           <w:b/>
           <w:bCs/>
         </w:rPr>
-        <w:lastRenderedPageBreak/>
-        <w:t>Planilha de riscos:</w:t>
-      </w:r>
-    </w:p>
-    <w:p>
-      <w:pPr>
-        <w:ind w:left="284"/>
-        <w:outlineLvl w:val="0"/>
-      </w:pPr>
-    </w:p>
-    <w:p>
-      <w:r>
-        <w:br w:type="page"/>
-      </w:r>
-    </w:p>
-    <w:p>
+      </w:pPr>
       <w:r>
         <w:rPr>
           <w:b/>
@@ -1780,6 +1804,118 @@
     </w:lvl>
   </w:abstractNum>
   <w:abstractNum w:abstractNumId="1" w15:restartNumberingAfterBreak="0">
+    <w:nsid w:val="18383FF2"/>
+    <w:multiLevelType w:val="hybridMultilevel"/>
+    <w:tmpl w:val="5C78F90A"/>
+    <w:lvl w:ilvl="0" w:tplc="9C98243C">
+      <w:numFmt w:val="bullet"/>
+      <w:lvlText w:val=""/>
+      <w:lvlJc w:val="left"/>
+      <w:pPr>
+        <w:ind w:left="720" w:hanging="360"/>
+      </w:pPr>
+      <w:rPr>
+        <w:rFonts w:ascii="Symbol" w:eastAsiaTheme="minorHAnsi" w:hAnsi="Symbol" w:cs="Arial" w:hint="default"/>
+      </w:rPr>
+    </w:lvl>
+    <w:lvl w:ilvl="1" w:tplc="04160003" w:tentative="1">
+      <w:start w:val="1"/>
+      <w:numFmt w:val="bullet"/>
+      <w:lvlText w:val="o"/>
+      <w:lvlJc w:val="left"/>
+      <w:pPr>
+        <w:ind w:left="1440" w:hanging="360"/>
+      </w:pPr>
+      <w:rPr>
+        <w:rFonts w:ascii="Courier New" w:hAnsi="Courier New" w:cs="Courier New" w:hint="default"/>
+      </w:rPr>
+    </w:lvl>
+    <w:lvl w:ilvl="2" w:tplc="04160005" w:tentative="1">
+      <w:start w:val="1"/>
+      <w:numFmt w:val="bullet"/>
+      <w:lvlText w:val=""/>
+      <w:lvlJc w:val="left"/>
+      <w:pPr>
+        <w:ind w:left="2160" w:hanging="360"/>
+      </w:pPr>
+      <w:rPr>
+        <w:rFonts w:ascii="Wingdings" w:hAnsi="Wingdings" w:hint="default"/>
+      </w:rPr>
+    </w:lvl>
+    <w:lvl w:ilvl="3" w:tplc="04160001" w:tentative="1">
+      <w:start w:val="1"/>
+      <w:numFmt w:val="bullet"/>
+      <w:lvlText w:val=""/>
+      <w:lvlJc w:val="left"/>
+      <w:pPr>
+        <w:ind w:left="2880" w:hanging="360"/>
+      </w:pPr>
+      <w:rPr>
+        <w:rFonts w:ascii="Symbol" w:hAnsi="Symbol" w:hint="default"/>
+      </w:rPr>
+    </w:lvl>
+    <w:lvl w:ilvl="4" w:tplc="04160003" w:tentative="1">
+      <w:start w:val="1"/>
+      <w:numFmt w:val="bullet"/>
+      <w:lvlText w:val="o"/>
+      <w:lvlJc w:val="left"/>
+      <w:pPr>
+        <w:ind w:left="3600" w:hanging="360"/>
+      </w:pPr>
+      <w:rPr>
+        <w:rFonts w:ascii="Courier New" w:hAnsi="Courier New" w:cs="Courier New" w:hint="default"/>
+      </w:rPr>
+    </w:lvl>
+    <w:lvl w:ilvl="5" w:tplc="04160005" w:tentative="1">
+      <w:start w:val="1"/>
+      <w:numFmt w:val="bullet"/>
+      <w:lvlText w:val=""/>
+      <w:lvlJc w:val="left"/>
+      <w:pPr>
+        <w:ind w:left="4320" w:hanging="360"/>
+      </w:pPr>
+      <w:rPr>
+        <w:rFonts w:ascii="Wingdings" w:hAnsi="Wingdings" w:hint="default"/>
+      </w:rPr>
+    </w:lvl>
+    <w:lvl w:ilvl="6" w:tplc="04160001" w:tentative="1">
+      <w:start w:val="1"/>
+      <w:numFmt w:val="bullet"/>
+      <w:lvlText w:val=""/>
+      <w:lvlJc w:val="left"/>
+      <w:pPr>
+        <w:ind w:left="5040" w:hanging="360"/>
+      </w:pPr>
+      <w:rPr>
+        <w:rFonts w:ascii="Symbol" w:hAnsi="Symbol" w:hint="default"/>
+      </w:rPr>
+    </w:lvl>
+    <w:lvl w:ilvl="7" w:tplc="04160003" w:tentative="1">
+      <w:start w:val="1"/>
+      <w:numFmt w:val="bullet"/>
+      <w:lvlText w:val="o"/>
+      <w:lvlJc w:val="left"/>
+      <w:pPr>
+        <w:ind w:left="5760" w:hanging="360"/>
+      </w:pPr>
+      <w:rPr>
+        <w:rFonts w:ascii="Courier New" w:hAnsi="Courier New" w:cs="Courier New" w:hint="default"/>
+      </w:rPr>
+    </w:lvl>
+    <w:lvl w:ilvl="8" w:tplc="04160005" w:tentative="1">
+      <w:start w:val="1"/>
+      <w:numFmt w:val="bullet"/>
+      <w:lvlText w:val=""/>
+      <w:lvlJc w:val="left"/>
+      <w:pPr>
+        <w:ind w:left="6480" w:hanging="360"/>
+      </w:pPr>
+      <w:rPr>
+        <w:rFonts w:ascii="Wingdings" w:hAnsi="Wingdings" w:hint="default"/>
+      </w:rPr>
+    </w:lvl>
+  </w:abstractNum>
+  <w:abstractNum w:abstractNumId="2" w15:restartNumberingAfterBreak="0">
     <w:nsid w:val="22E55B6E"/>
     <w:multiLevelType w:val="hybridMultilevel"/>
     <w:tmpl w:val="BB683274"/>
@@ -1865,7 +2001,120 @@
       </w:pPr>
     </w:lvl>
   </w:abstractNum>
-  <w:abstractNum w:abstractNumId="2" w15:restartNumberingAfterBreak="0">
+  <w:abstractNum w:abstractNumId="3" w15:restartNumberingAfterBreak="0">
+    <w:nsid w:val="3152423B"/>
+    <w:multiLevelType w:val="multilevel"/>
+    <w:tmpl w:val="04160021"/>
+    <w:lvl w:ilvl="0">
+      <w:start w:val="1"/>
+      <w:numFmt w:val="bullet"/>
+      <w:lvlText w:val=""/>
+      <w:lvlJc w:val="left"/>
+      <w:pPr>
+        <w:ind w:left="360" w:hanging="360"/>
+      </w:pPr>
+      <w:rPr>
+        <w:rFonts w:ascii="Wingdings" w:hAnsi="Wingdings" w:hint="default"/>
+      </w:rPr>
+    </w:lvl>
+    <w:lvl w:ilvl="1">
+      <w:start w:val="1"/>
+      <w:numFmt w:val="bullet"/>
+      <w:lvlText w:val=""/>
+      <w:lvlJc w:val="left"/>
+      <w:pPr>
+        <w:ind w:left="720" w:hanging="360"/>
+      </w:pPr>
+      <w:rPr>
+        <w:rFonts w:ascii="Wingdings" w:hAnsi="Wingdings" w:hint="default"/>
+      </w:rPr>
+    </w:lvl>
+    <w:lvl w:ilvl="2">
+      <w:start w:val="1"/>
+      <w:numFmt w:val="bullet"/>
+      <w:lvlText w:val=""/>
+      <w:lvlJc w:val="left"/>
+      <w:pPr>
+        <w:ind w:left="1080" w:hanging="360"/>
+      </w:pPr>
+      <w:rPr>
+        <w:rFonts w:ascii="Wingdings" w:hAnsi="Wingdings" w:hint="default"/>
+      </w:rPr>
+    </w:lvl>
+    <w:lvl w:ilvl="3">
+      <w:start w:val="1"/>
+      <w:numFmt w:val="bullet"/>
+      <w:lvlText w:val=""/>
+      <w:lvlJc w:val="left"/>
+      <w:pPr>
+        <w:ind w:left="1440" w:hanging="360"/>
+      </w:pPr>
+      <w:rPr>
+        <w:rFonts w:ascii="Symbol" w:hAnsi="Symbol" w:hint="default"/>
+      </w:rPr>
+    </w:lvl>
+    <w:lvl w:ilvl="4">
+      <w:start w:val="1"/>
+      <w:numFmt w:val="bullet"/>
+      <w:lvlText w:val=""/>
+      <w:lvlJc w:val="left"/>
+      <w:pPr>
+        <w:ind w:left="1800" w:hanging="360"/>
+      </w:pPr>
+      <w:rPr>
+        <w:rFonts w:ascii="Symbol" w:hAnsi="Symbol" w:hint="default"/>
+      </w:rPr>
+    </w:lvl>
+    <w:lvl w:ilvl="5">
+      <w:start w:val="1"/>
+      <w:numFmt w:val="bullet"/>
+      <w:lvlText w:val=""/>
+      <w:lvlJc w:val="left"/>
+      <w:pPr>
+        <w:ind w:left="2160" w:hanging="360"/>
+      </w:pPr>
+      <w:rPr>
+        <w:rFonts w:ascii="Wingdings" w:hAnsi="Wingdings" w:hint="default"/>
+      </w:rPr>
+    </w:lvl>
+    <w:lvl w:ilvl="6">
+      <w:start w:val="1"/>
+      <w:numFmt w:val="bullet"/>
+      <w:lvlText w:val=""/>
+      <w:lvlJc w:val="left"/>
+      <w:pPr>
+        <w:ind w:left="2520" w:hanging="360"/>
+      </w:pPr>
+      <w:rPr>
+        <w:rFonts w:ascii="Wingdings" w:hAnsi="Wingdings" w:hint="default"/>
+      </w:rPr>
+    </w:lvl>
+    <w:lvl w:ilvl="7">
+      <w:start w:val="1"/>
+      <w:numFmt w:val="bullet"/>
+      <w:lvlText w:val=""/>
+      <w:lvlJc w:val="left"/>
+      <w:pPr>
+        <w:ind w:left="2880" w:hanging="360"/>
+      </w:pPr>
+      <w:rPr>
+        <w:rFonts w:ascii="Symbol" w:hAnsi="Symbol" w:hint="default"/>
+      </w:rPr>
+    </w:lvl>
+    <w:lvl w:ilvl="8">
+      <w:start w:val="1"/>
+      <w:numFmt w:val="bullet"/>
+      <w:lvlText w:val=""/>
+      <w:lvlJc w:val="left"/>
+      <w:pPr>
+        <w:ind w:left="3240" w:hanging="360"/>
+      </w:pPr>
+      <w:rPr>
+        <w:rFonts w:ascii="Symbol" w:hAnsi="Symbol" w:hint="default"/>
+      </w:rPr>
+    </w:lvl>
+  </w:abstractNum>
+  <w:abstractNum w:abstractNumId="4" w15:restartNumberingAfterBreak="0">
     <w:nsid w:val="41E76B5B"/>
     <w:multiLevelType w:val="hybridMultilevel"/>
     <w:tmpl w:val="80A232FE"/>
@@ -1972,6 +2221,118 @@
       <w:lvlJc w:val="left"/>
       <w:pPr>
         <w:ind w:left="7200" w:hanging="360"/>
+      </w:pPr>
+      <w:rPr>
+        <w:rFonts w:ascii="Wingdings" w:hAnsi="Wingdings" w:hint="default"/>
+      </w:rPr>
+    </w:lvl>
+  </w:abstractNum>
+  <w:abstractNum w:abstractNumId="5" w15:restartNumberingAfterBreak="0">
+    <w:nsid w:val="683A39C1"/>
+    <w:multiLevelType w:val="hybridMultilevel"/>
+    <w:tmpl w:val="0C546D7A"/>
+    <w:lvl w:ilvl="0" w:tplc="DEAE7416">
+      <w:numFmt w:val="bullet"/>
+      <w:lvlText w:val=""/>
+      <w:lvlJc w:val="left"/>
+      <w:pPr>
+        <w:ind w:left="1636" w:hanging="360"/>
+      </w:pPr>
+      <w:rPr>
+        <w:rFonts w:ascii="Symbol" w:eastAsiaTheme="minorHAnsi" w:hAnsi="Symbol" w:cs="Arial" w:hint="default"/>
+      </w:rPr>
+    </w:lvl>
+    <w:lvl w:ilvl="1" w:tplc="04160003" w:tentative="1">
+      <w:start w:val="1"/>
+      <w:numFmt w:val="bullet"/>
+      <w:lvlText w:val="o"/>
+      <w:lvlJc w:val="left"/>
+      <w:pPr>
+        <w:ind w:left="2356" w:hanging="360"/>
+      </w:pPr>
+      <w:rPr>
+        <w:rFonts w:ascii="Courier New" w:hAnsi="Courier New" w:cs="Courier New" w:hint="default"/>
+      </w:rPr>
+    </w:lvl>
+    <w:lvl w:ilvl="2" w:tplc="04160005" w:tentative="1">
+      <w:start w:val="1"/>
+      <w:numFmt w:val="bullet"/>
+      <w:lvlText w:val=""/>
+      <w:lvlJc w:val="left"/>
+      <w:pPr>
+        <w:ind w:left="3076" w:hanging="360"/>
+      </w:pPr>
+      <w:rPr>
+        <w:rFonts w:ascii="Wingdings" w:hAnsi="Wingdings" w:hint="default"/>
+      </w:rPr>
+    </w:lvl>
+    <w:lvl w:ilvl="3" w:tplc="04160001" w:tentative="1">
+      <w:start w:val="1"/>
+      <w:numFmt w:val="bullet"/>
+      <w:lvlText w:val=""/>
+      <w:lvlJc w:val="left"/>
+      <w:pPr>
+        <w:ind w:left="3796" w:hanging="360"/>
+      </w:pPr>
+      <w:rPr>
+        <w:rFonts w:ascii="Symbol" w:hAnsi="Symbol" w:hint="default"/>
+      </w:rPr>
+    </w:lvl>
+    <w:lvl w:ilvl="4" w:tplc="04160003" w:tentative="1">
+      <w:start w:val="1"/>
+      <w:numFmt w:val="bullet"/>
+      <w:lvlText w:val="o"/>
+      <w:lvlJc w:val="left"/>
+      <w:pPr>
+        <w:ind w:left="4516" w:hanging="360"/>
+      </w:pPr>
+      <w:rPr>
+        <w:rFonts w:ascii="Courier New" w:hAnsi="Courier New" w:cs="Courier New" w:hint="default"/>
+      </w:rPr>
+    </w:lvl>
+    <w:lvl w:ilvl="5" w:tplc="04160005" w:tentative="1">
+      <w:start w:val="1"/>
+      <w:numFmt w:val="bullet"/>
+      <w:lvlText w:val=""/>
+      <w:lvlJc w:val="left"/>
+      <w:pPr>
+        <w:ind w:left="5236" w:hanging="360"/>
+      </w:pPr>
+      <w:rPr>
+        <w:rFonts w:ascii="Wingdings" w:hAnsi="Wingdings" w:hint="default"/>
+      </w:rPr>
+    </w:lvl>
+    <w:lvl w:ilvl="6" w:tplc="04160001" w:tentative="1">
+      <w:start w:val="1"/>
+      <w:numFmt w:val="bullet"/>
+      <w:lvlText w:val=""/>
+      <w:lvlJc w:val="left"/>
+      <w:pPr>
+        <w:ind w:left="5956" w:hanging="360"/>
+      </w:pPr>
+      <w:rPr>
+        <w:rFonts w:ascii="Symbol" w:hAnsi="Symbol" w:hint="default"/>
+      </w:rPr>
+    </w:lvl>
+    <w:lvl w:ilvl="7" w:tplc="04160003" w:tentative="1">
+      <w:start w:val="1"/>
+      <w:numFmt w:val="bullet"/>
+      <w:lvlText w:val="o"/>
+      <w:lvlJc w:val="left"/>
+      <w:pPr>
+        <w:ind w:left="6676" w:hanging="360"/>
+      </w:pPr>
+      <w:rPr>
+        <w:rFonts w:ascii="Courier New" w:hAnsi="Courier New" w:cs="Courier New" w:hint="default"/>
+      </w:rPr>
+    </w:lvl>
+    <w:lvl w:ilvl="8" w:tplc="04160005" w:tentative="1">
+      <w:start w:val="1"/>
+      <w:numFmt w:val="bullet"/>
+      <w:lvlText w:val=""/>
+      <w:lvlJc w:val="left"/>
+      <w:pPr>
+        <w:ind w:left="7396" w:hanging="360"/>
       </w:pPr>
       <w:rPr>
         <w:rFonts w:ascii="Wingdings" w:hAnsi="Wingdings" w:hint="default"/>
@@ -1982,10 +2343,19 @@
     <w:abstractNumId w:val="0"/>
   </w:num>
   <w:num w:numId="2" w16cid:durableId="1366827440">
+    <w:abstractNumId w:val="2"/>
+  </w:num>
+  <w:num w:numId="3" w16cid:durableId="463695006">
+    <w:abstractNumId w:val="4"/>
+  </w:num>
+  <w:num w:numId="4" w16cid:durableId="2065716325">
+    <w:abstractNumId w:val="5"/>
+  </w:num>
+  <w:num w:numId="5" w16cid:durableId="545214194">
     <w:abstractNumId w:val="1"/>
   </w:num>
-  <w:num w:numId="3" w16cid:durableId="463695006">
-    <w:abstractNumId w:val="2"/>
+  <w:num w:numId="6" w16cid:durableId="2039888904">
+    <w:abstractNumId w:val="3"/>
   </w:num>
 </w:numbering>
 </file>

</xml_diff>